<commit_message>
Marcaçoes bolinhas e barras soh na area de resposta
</commit_message>
<xml_diff>
--- a/templates/Template de prova.docx
+++ b/templates/Template de prova.docx
@@ -4248,11 +4248,81 @@
       </w:pPr>
       <w:r>
         <w:rPr>
-          <w:rFonts w:ascii="Arial" w:hAnsi="Arial" w:cs="Arial"/>
-          <w:sz w:val="20"/>
-          <w:szCs w:val="20"/>
+          <w:rFonts w:ascii="Cooper Black" w:hAnsi="Cooper Black"/>
+          <w:noProof/>
+          <w:sz w:val="40"/>
+          <w:szCs w:val="40"/>
         </w:rPr>
         <w:lastRenderedPageBreak/>
+        <mc:AlternateContent>
+          <mc:Choice Requires="wps">
+            <w:drawing>
+              <wp:anchor distT="0" distB="0" distL="114300" distR="114300" simplePos="0" relativeHeight="251695104" behindDoc="0" locked="0" layoutInCell="1" allowOverlap="1" wp14:anchorId="5BEBEF32" wp14:editId="054435B9">
+                <wp:simplePos x="0" y="0"/>
+                <wp:positionH relativeFrom="column">
+                  <wp:posOffset>-1079602</wp:posOffset>
+                </wp:positionH>
+                <wp:positionV relativeFrom="paragraph">
+                  <wp:posOffset>490093</wp:posOffset>
+                </wp:positionV>
+                <wp:extent cx="8288122" cy="0"/>
+                <wp:effectExtent l="0" t="19050" r="36830" b="19050"/>
+                <wp:wrapTopAndBottom/>
+                <wp:docPr id="19" name="Conector reto 19"/>
+                <wp:cNvGraphicFramePr/>
+                <a:graphic xmlns:a="http://schemas.openxmlformats.org/drawingml/2006/main">
+                  <a:graphicData uri="http://schemas.microsoft.com/office/word/2010/wordprocessingShape">
+                    <wps:wsp>
+                      <wps:cNvCnPr/>
+                      <wps:spPr>
+                        <a:xfrm>
+                          <a:off x="0" y="0"/>
+                          <a:ext cx="8288122" cy="0"/>
+                        </a:xfrm>
+                        <a:prstGeom prst="line">
+                          <a:avLst/>
+                        </a:prstGeom>
+                        <a:ln w="31750"/>
+                      </wps:spPr>
+                      <wps:style>
+                        <a:lnRef idx="1">
+                          <a:schemeClr val="dk1"/>
+                        </a:lnRef>
+                        <a:fillRef idx="0">
+                          <a:schemeClr val="dk1"/>
+                        </a:fillRef>
+                        <a:effectRef idx="0">
+                          <a:schemeClr val="dk1"/>
+                        </a:effectRef>
+                        <a:fontRef idx="minor">
+                          <a:schemeClr val="tx1"/>
+                        </a:fontRef>
+                      </wps:style>
+                      <wps:bodyPr/>
+                    </wps:wsp>
+                  </a:graphicData>
+                </a:graphic>
+                <wp14:sizeRelH relativeFrom="margin">
+                  <wp14:pctWidth>0</wp14:pctWidth>
+                </wp14:sizeRelH>
+              </wp:anchor>
+            </w:drawing>
+          </mc:Choice>
+          <mc:Fallback>
+            <w:pict>
+              <v:line w14:anchorId="65782144" id="Conector reto 19" o:spid="_x0000_s1026" style="position:absolute;z-index:251695104;visibility:visible;mso-wrap-style:square;mso-width-percent:0;mso-wrap-distance-left:9pt;mso-wrap-distance-top:0;mso-wrap-distance-right:9pt;mso-wrap-distance-bottom:0;mso-position-horizontal:absolute;mso-position-horizontal-relative:text;mso-position-vertical:absolute;mso-position-vertical-relative:text;mso-width-percent:0;mso-width-relative:margin" from="-85pt,38.6pt" to="567.6pt,38.6pt" o:gfxdata="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" strokecolor="black [3040]" strokeweight="2.5pt">
+                <w10:wrap type="topAndBottom"/>
+              </v:line>
+            </w:pict>
+          </mc:Fallback>
+        </mc:AlternateContent>
+      </w:r>
+      <w:r>
+        <w:rPr>
+          <w:rFonts w:ascii="Arial" w:hAnsi="Arial" w:cs="Arial"/>
+          <w:sz w:val="20"/>
+          <w:szCs w:val="20"/>
+        </w:rPr>
         <w:tab/>
         <w:t xml:space="preserve">e) </w:t>
       </w:r>
@@ -4463,77 +4533,7 @@
           </mc:Choice>
           <mc:Fallback>
             <w:pict>
-              <v:line w14:anchorId="0C559CB8" id="Conector reto 2" o:spid="_x0000_s1026" style="position:absolute;z-index:251684864;visibility:visible;mso-wrap-style:square;mso-width-percent:0;mso-wrap-distance-left:9pt;mso-wrap-distance-top:0;mso-wrap-distance-right:9pt;mso-wrap-distance-bottom:0;mso-position-horizontal:absolute;mso-position-horizontal-relative:text;mso-position-vertical:absolute;mso-position-vertical-relative:text;mso-width-percent:0;mso-width-relative:margin" from="-61.1pt,38.3pt" to="485.95pt,38.3pt" o:gfxdata="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" strokecolor="black [3040]" strokeweight="2.5pt">
-                <w10:wrap type="topAndBottom"/>
-              </v:line>
-            </w:pict>
-          </mc:Fallback>
-        </mc:AlternateContent>
-      </w:r>
-      <w:r>
-        <w:rPr>
-          <w:rFonts w:ascii="Cooper Black" w:hAnsi="Cooper Black"/>
-          <w:noProof/>
-          <w:sz w:val="40"/>
-          <w:szCs w:val="40"/>
-        </w:rPr>
-        <mc:AlternateContent>
-          <mc:Choice Requires="wps">
-            <w:drawing>
-              <wp:anchor distT="0" distB="0" distL="114300" distR="114300" simplePos="0" relativeHeight="251695104" behindDoc="0" locked="0" layoutInCell="1" allowOverlap="1" wp14:anchorId="5BEBEF32" wp14:editId="054435B9">
-                <wp:simplePos x="0" y="0"/>
-                <wp:positionH relativeFrom="column">
-                  <wp:posOffset>-775970</wp:posOffset>
-                </wp:positionH>
-                <wp:positionV relativeFrom="paragraph">
-                  <wp:posOffset>486339</wp:posOffset>
-                </wp:positionV>
-                <wp:extent cx="6947535" cy="0"/>
-                <wp:effectExtent l="0" t="19050" r="24765" b="19050"/>
-                <wp:wrapTopAndBottom/>
-                <wp:docPr id="19" name="Conector reto 19"/>
-                <wp:cNvGraphicFramePr/>
-                <a:graphic xmlns:a="http://schemas.openxmlformats.org/drawingml/2006/main">
-                  <a:graphicData uri="http://schemas.microsoft.com/office/word/2010/wordprocessingShape">
-                    <wps:wsp>
-                      <wps:cNvCnPr/>
-                      <wps:spPr>
-                        <a:xfrm>
-                          <a:off x="0" y="0"/>
-                          <a:ext cx="6947535" cy="0"/>
-                        </a:xfrm>
-                        <a:prstGeom prst="line">
-                          <a:avLst/>
-                        </a:prstGeom>
-                        <a:ln w="31750"/>
-                      </wps:spPr>
-                      <wps:style>
-                        <a:lnRef idx="1">
-                          <a:schemeClr val="dk1"/>
-                        </a:lnRef>
-                        <a:fillRef idx="0">
-                          <a:schemeClr val="dk1"/>
-                        </a:fillRef>
-                        <a:effectRef idx="0">
-                          <a:schemeClr val="dk1"/>
-                        </a:effectRef>
-                        <a:fontRef idx="minor">
-                          <a:schemeClr val="tx1"/>
-                        </a:fontRef>
-                      </wps:style>
-                      <wps:bodyPr/>
-                    </wps:wsp>
-                  </a:graphicData>
-                </a:graphic>
-                <wp14:sizeRelH relativeFrom="margin">
-                  <wp14:pctWidth>0</wp14:pctWidth>
-                </wp14:sizeRelH>
-              </wp:anchor>
-            </w:drawing>
-          </mc:Choice>
-          <mc:Fallback>
-            <w:pict>
-              <v:line w14:anchorId="7FBC719A" id="Conector reto 19" o:spid="_x0000_s1026" style="position:absolute;z-index:251695104;visibility:visible;mso-wrap-style:square;mso-width-percent:0;mso-wrap-distance-left:9pt;mso-wrap-distance-top:0;mso-wrap-distance-right:9pt;mso-wrap-distance-bottom:0;mso-position-horizontal:absolute;mso-position-horizontal-relative:text;mso-position-vertical:absolute;mso-position-vertical-relative:text;mso-width-percent:0;mso-width-relative:margin" from="-61.1pt,38.3pt" to="485.95pt,38.3pt" o:gfxdata="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" strokecolor="black [3040]" strokeweight="2.5pt">
+              <v:line w14:anchorId="28E20840" id="Conector reto 2" o:spid="_x0000_s1026" style="position:absolute;z-index:251684864;visibility:visible;mso-wrap-style:square;mso-width-percent:0;mso-wrap-distance-left:9pt;mso-wrap-distance-top:0;mso-wrap-distance-right:9pt;mso-wrap-distance-bottom:0;mso-position-horizontal:absolute;mso-position-horizontal-relative:text;mso-position-vertical:absolute;mso-position-vertical-relative:text;mso-width-percent:0;mso-width-relative:margin" from="-61.1pt,38.3pt" to="485.95pt,38.3pt" o:gfxdata="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" strokecolor="black [3040]" strokeweight="2.5pt">
                 <w10:wrap type="topAndBottom"/>
               </v:line>
             </w:pict>
@@ -5206,6 +5206,26 @@
       <w:r>
         <w:rPr>
           <w:rFonts w:ascii="Arial" w:hAnsi="Arial" w:cs="Arial"/>
+          <w:sz w:val="20"/>
+          <w:szCs w:val="20"/>
+        </w:rPr>
+        <w:t xml:space="preserve"> </w:t>
+      </w:r>
+      <w:bookmarkStart w:id="1" w:name="_GoBack"/>
+      <w:bookmarkEnd w:id="1"/>
+    </w:p>
+    <w:p>
+      <w:pPr>
+        <w:pStyle w:val="SemEspaamento"/>
+        <w:rPr>
+          <w:rFonts w:ascii="Arial" w:hAnsi="Arial" w:cs="Arial"/>
+          <w:sz w:val="20"/>
+          <w:szCs w:val="20"/>
+        </w:rPr>
+      </w:pPr>
+      <w:r>
+        <w:rPr>
+          <w:rFonts w:ascii="Arial" w:hAnsi="Arial" w:cs="Arial"/>
           <w:noProof/>
           <w:sz w:val="20"/>
           <w:szCs w:val="20"/>
@@ -5216,13 +5236,13 @@
               <wp:anchor distT="0" distB="0" distL="114300" distR="114300" simplePos="0" relativeHeight="251696128" behindDoc="0" locked="0" layoutInCell="1" allowOverlap="1" wp14:anchorId="24CDA48B" wp14:editId="002E3407">
                 <wp:simplePos x="0" y="0"/>
                 <wp:positionH relativeFrom="column">
-                  <wp:posOffset>-777875</wp:posOffset>
+                  <wp:posOffset>-1079932</wp:posOffset>
                 </wp:positionH>
                 <wp:positionV relativeFrom="paragraph">
-                  <wp:posOffset>313055</wp:posOffset>
+                  <wp:posOffset>167716</wp:posOffset>
                 </wp:positionV>
-                <wp:extent cx="6947535" cy="0"/>
-                <wp:effectExtent l="0" t="19050" r="24765" b="19050"/>
+                <wp:extent cx="8178394" cy="0"/>
+                <wp:effectExtent l="0" t="19050" r="32385" b="19050"/>
                 <wp:wrapTopAndBottom/>
                 <wp:docPr id="20" name="Conector reto 20"/>
                 <wp:cNvGraphicFramePr/>
@@ -5233,7 +5253,7 @@
                       <wps:spPr>
                         <a:xfrm>
                           <a:off x="0" y="0"/>
-                          <a:ext cx="6947535" cy="0"/>
+                          <a:ext cx="8178394" cy="0"/>
                         </a:xfrm>
                         <a:prstGeom prst="line">
                           <a:avLst/>
@@ -5266,21 +5286,13 @@
           </mc:Choice>
           <mc:Fallback>
             <w:pict>
-              <v:line w14:anchorId="6E735697" id="Conector reto 20" o:spid="_x0000_s1026" style="position:absolute;z-index:251696128;visibility:visible;mso-wrap-style:square;mso-width-percent:0;mso-wrap-distance-left:9pt;mso-wrap-distance-top:0;mso-wrap-distance-right:9pt;mso-wrap-distance-bottom:0;mso-position-horizontal:absolute;mso-position-horizontal-relative:text;mso-position-vertical:absolute;mso-position-vertical-relative:text;mso-width-percent:0;mso-width-relative:margin" from="-61.25pt,24.65pt" to="485.8pt,24.65pt" o:gfxdata="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" strokecolor="black [3040]" strokeweight="2.5pt">
+              <v:line w14:anchorId="638E8885" id="Conector reto 20" o:spid="_x0000_s1026" style="position:absolute;z-index:251696128;visibility:visible;mso-wrap-style:square;mso-width-percent:0;mso-wrap-distance-left:9pt;mso-wrap-distance-top:0;mso-wrap-distance-right:9pt;mso-wrap-distance-bottom:0;mso-position-horizontal:absolute;mso-position-horizontal-relative:text;mso-position-vertical:absolute;mso-position-vertical-relative:text;mso-width-percent:0;mso-width-relative:margin" from="-85.05pt,13.2pt" to="558.9pt,13.2pt" o:gfxdata="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" strokecolor="black [3040]" strokeweight="2.5pt">
                 <w10:wrap type="topAndBottom"/>
               </v:line>
             </w:pict>
           </mc:Fallback>
         </mc:AlternateContent>
       </w:r>
-      <w:r>
-        <w:rPr>
-          <w:rFonts w:ascii="Arial" w:hAnsi="Arial" w:cs="Arial"/>
-          <w:sz w:val="20"/>
-          <w:szCs w:val="20"/>
-        </w:rPr>
-        <w:t xml:space="preserve"> </w:t>
-      </w:r>
     </w:p>
     <w:p>
       <w:pPr>
@@ -5311,16 +5323,6 @@
           <w:szCs w:val="20"/>
         </w:rPr>
       </w:pPr>
-    </w:p>
-    <w:p>
-      <w:pPr>
-        <w:pStyle w:val="SemEspaamento"/>
-        <w:rPr>
-          <w:rFonts w:ascii="Arial" w:hAnsi="Arial" w:cs="Arial"/>
-          <w:sz w:val="20"/>
-          <w:szCs w:val="20"/>
-        </w:rPr>
-      </w:pPr>
       <w:r>
         <w:rPr>
           <w:rFonts w:ascii="Arial" w:hAnsi="Arial" w:cs="Arial"/>
@@ -7216,181 +7218,6 @@
           <w:szCs w:val="20"/>
         </w:rPr>
       </w:pPr>
-      <w:r>
-        <w:rPr>
-          <w:rFonts w:ascii="Arial" w:hAnsi="Arial" w:cs="Arial"/>
-          <w:sz w:val="20"/>
-          <w:szCs w:val="20"/>
-          <w:lang w:val="en-US"/>
-        </w:rPr>
-        <w:tab/>
-      </w:r>
-      <w:r>
-        <w:rPr>
-          <w:rFonts w:ascii="Arial" w:hAnsi="Arial" w:cs="Arial"/>
-          <w:sz w:val="20"/>
-          <w:szCs w:val="20"/>
-          <w:lang w:val="en-US"/>
-        </w:rPr>
-        <w:t>h</w:t>
-      </w:r>
-      <w:r>
-        <w:rPr>
-          <w:rFonts w:ascii="Arial" w:hAnsi="Arial" w:cs="Arial"/>
-          <w:sz w:val="20"/>
-          <w:szCs w:val="20"/>
-          <w:lang w:val="en-US"/>
-        </w:rPr>
-        <w:t xml:space="preserve">) </w:t>
-      </w:r>
-      <w:proofErr w:type="spellStart"/>
-      <w:r>
-        <w:rPr>
-          <w:rFonts w:ascii="Arial" w:hAnsi="Arial" w:cs="Arial"/>
-          <w:sz w:val="20"/>
-          <w:szCs w:val="20"/>
-          <w:lang w:val="en-US"/>
-        </w:rPr>
-        <w:t>Mauris</w:t>
-      </w:r>
-      <w:proofErr w:type="spellEnd"/>
-      <w:r>
-        <w:rPr>
-          <w:rFonts w:ascii="Arial" w:hAnsi="Arial" w:cs="Arial"/>
-          <w:sz w:val="20"/>
-          <w:szCs w:val="20"/>
-          <w:lang w:val="en-US"/>
-        </w:rPr>
-        <w:t xml:space="preserve"> a </w:t>
-      </w:r>
-      <w:proofErr w:type="spellStart"/>
-      <w:r>
-        <w:rPr>
-          <w:rFonts w:ascii="Arial" w:hAnsi="Arial" w:cs="Arial"/>
-          <w:sz w:val="20"/>
-          <w:szCs w:val="20"/>
-          <w:lang w:val="en-US"/>
-        </w:rPr>
-        <w:t>orci</w:t>
-      </w:r>
-      <w:proofErr w:type="spellEnd"/>
-      <w:r>
-        <w:rPr>
-          <w:rFonts w:ascii="Arial" w:hAnsi="Arial" w:cs="Arial"/>
-          <w:sz w:val="20"/>
-          <w:szCs w:val="20"/>
-          <w:lang w:val="en-US"/>
-        </w:rPr>
-        <w:t xml:space="preserve"> </w:t>
-      </w:r>
-      <w:proofErr w:type="spellStart"/>
-      <w:r>
-        <w:rPr>
-          <w:rFonts w:ascii="Arial" w:hAnsi="Arial" w:cs="Arial"/>
-          <w:sz w:val="20"/>
-          <w:szCs w:val="20"/>
-          <w:lang w:val="en-US"/>
-        </w:rPr>
-        <w:t>laoreet</w:t>
-      </w:r>
-      <w:proofErr w:type="spellEnd"/>
-      <w:r>
-        <w:rPr>
-          <w:rFonts w:ascii="Arial" w:hAnsi="Arial" w:cs="Arial"/>
-          <w:sz w:val="20"/>
-          <w:szCs w:val="20"/>
-          <w:lang w:val="en-US"/>
-        </w:rPr>
-        <w:t xml:space="preserve">, </w:t>
-      </w:r>
-      <w:proofErr w:type="spellStart"/>
-      <w:r>
-        <w:rPr>
-          <w:rFonts w:ascii="Arial" w:hAnsi="Arial" w:cs="Arial"/>
-          <w:sz w:val="20"/>
-          <w:szCs w:val="20"/>
-          <w:lang w:val="en-US"/>
-        </w:rPr>
-        <w:t>vulputate</w:t>
-      </w:r>
-      <w:proofErr w:type="spellEnd"/>
-      <w:r>
-        <w:rPr>
-          <w:rFonts w:ascii="Arial" w:hAnsi="Arial" w:cs="Arial"/>
-          <w:sz w:val="20"/>
-          <w:szCs w:val="20"/>
-          <w:lang w:val="en-US"/>
-        </w:rPr>
-        <w:t xml:space="preserve"> e</w:t>
-      </w:r>
-      <w:r>
-        <w:rPr>
-          <w:rFonts w:ascii="Arial" w:hAnsi="Arial" w:cs="Arial"/>
-          <w:sz w:val="20"/>
-          <w:szCs w:val="20"/>
-          <w:lang w:val="en-US"/>
-        </w:rPr>
-        <w:t xml:space="preserve">x et, </w:t>
-      </w:r>
-      <w:proofErr w:type="spellStart"/>
-      <w:r>
-        <w:rPr>
-          <w:rFonts w:ascii="Arial" w:hAnsi="Arial" w:cs="Arial"/>
-          <w:sz w:val="20"/>
-          <w:szCs w:val="20"/>
-          <w:lang w:val="en-US"/>
-        </w:rPr>
-        <w:t>auctor</w:t>
-      </w:r>
-      <w:proofErr w:type="spellEnd"/>
-      <w:r>
-        <w:rPr>
-          <w:rFonts w:ascii="Arial" w:hAnsi="Arial" w:cs="Arial"/>
-          <w:sz w:val="20"/>
-          <w:szCs w:val="20"/>
-          <w:lang w:val="en-US"/>
-        </w:rPr>
-        <w:t xml:space="preserve"> </w:t>
-      </w:r>
-      <w:proofErr w:type="spellStart"/>
-      <w:r>
-        <w:rPr>
-          <w:rFonts w:ascii="Arial" w:hAnsi="Arial" w:cs="Arial"/>
-          <w:sz w:val="20"/>
-          <w:szCs w:val="20"/>
-          <w:lang w:val="en-US"/>
-        </w:rPr>
-        <w:t>sapien</w:t>
-      </w:r>
-      <w:proofErr w:type="spellEnd"/>
-      <w:r>
-        <w:rPr>
-          <w:rFonts w:ascii="Arial" w:hAnsi="Arial" w:cs="Arial"/>
-          <w:sz w:val="20"/>
-          <w:szCs w:val="20"/>
-          <w:lang w:val="en-US"/>
-        </w:rPr>
-        <w:t xml:space="preserve">. </w:t>
-      </w:r>
-      <w:proofErr w:type="spellStart"/>
-      <w:r>
-        <w:rPr>
-          <w:rFonts w:ascii="Arial" w:hAnsi="Arial" w:cs="Arial"/>
-          <w:sz w:val="20"/>
-          <w:szCs w:val="20"/>
-          <w:lang w:val="en-US"/>
-        </w:rPr>
-        <w:t>Vestibulum</w:t>
-      </w:r>
-      <w:proofErr w:type="spellEnd"/>
-      <w:r>
-        <w:rPr>
-          <w:rFonts w:ascii="Arial" w:hAnsi="Arial" w:cs="Arial"/>
-          <w:sz w:val="20"/>
-          <w:szCs w:val="20"/>
-        </w:rPr>
-        <w:t>.</w:t>
-      </w:r>
       <w:r>
         <w:rPr>
           <w:rFonts w:ascii="Cooper Black" w:hAnsi="Cooper Black"/>
@@ -7404,13 +7231,13 @@
               <wp:anchor distT="0" distB="0" distL="114300" distR="114300" simplePos="0" relativeHeight="251692032" behindDoc="0" locked="0" layoutInCell="1" allowOverlap="1" wp14:anchorId="2DD5D158" wp14:editId="7ECCF921">
                 <wp:simplePos x="0" y="0"/>
                 <wp:positionH relativeFrom="column">
-                  <wp:posOffset>-775970</wp:posOffset>
+                  <wp:posOffset>-1079906</wp:posOffset>
                 </wp:positionH>
                 <wp:positionV relativeFrom="paragraph">
-                  <wp:posOffset>486339</wp:posOffset>
+                  <wp:posOffset>486461</wp:posOffset>
                 </wp:positionV>
-                <wp:extent cx="6947535" cy="0"/>
-                <wp:effectExtent l="0" t="19050" r="24765" b="19050"/>
+                <wp:extent cx="8039404" cy="0"/>
+                <wp:effectExtent l="0" t="19050" r="19050" b="19050"/>
                 <wp:wrapTopAndBottom/>
                 <wp:docPr id="12" name="Conector reto 12"/>
                 <wp:cNvGraphicFramePr/>
@@ -7421,7 +7248,7 @@
                       <wps:spPr>
                         <a:xfrm>
                           <a:off x="0" y="0"/>
-                          <a:ext cx="6947535" cy="0"/>
+                          <a:ext cx="8039404" cy="0"/>
                         </a:xfrm>
                         <a:prstGeom prst="line">
                           <a:avLst/>
@@ -7454,12 +7281,187 @@
           </mc:Choice>
           <mc:Fallback>
             <w:pict>
-              <v:line w14:anchorId="0E0CA486" id="Conector reto 12" o:spid="_x0000_s1026" style="position:absolute;z-index:251692032;visibility:visible;mso-wrap-style:square;mso-width-percent:0;mso-wrap-distance-left:9pt;mso-wrap-distance-top:0;mso-wrap-distance-right:9pt;mso-wrap-distance-bottom:0;mso-position-horizontal:absolute;mso-position-horizontal-relative:text;mso-position-vertical:absolute;mso-position-vertical-relative:text;mso-width-percent:0;mso-width-relative:margin" from="-61.1pt,38.3pt" to="485.95pt,38.3pt" o:gfxdata="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" strokecolor="black [3040]" strokeweight="2.5pt">
+              <v:line w14:anchorId="1BA44974" id="Conector reto 12" o:spid="_x0000_s1026" style="position:absolute;z-index:251692032;visibility:visible;mso-wrap-style:square;mso-width-percent:0;mso-wrap-distance-left:9pt;mso-wrap-distance-top:0;mso-wrap-distance-right:9pt;mso-wrap-distance-bottom:0;mso-position-horizontal:absolute;mso-position-horizontal-relative:text;mso-position-vertical:absolute;mso-position-vertical-relative:text;mso-width-percent:0;mso-width-relative:margin" from="-85.05pt,38.3pt" to="547.95pt,38.3pt" o:gfxdata="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" strokecolor="black [3040]" strokeweight="2.5pt">
                 <w10:wrap type="topAndBottom"/>
               </v:line>
             </w:pict>
           </mc:Fallback>
         </mc:AlternateContent>
+      </w:r>
+      <w:r>
+        <w:rPr>
+          <w:rFonts w:ascii="Arial" w:hAnsi="Arial" w:cs="Arial"/>
+          <w:sz w:val="20"/>
+          <w:szCs w:val="20"/>
+          <w:lang w:val="en-US"/>
+        </w:rPr>
+        <w:tab/>
+      </w:r>
+      <w:r>
+        <w:rPr>
+          <w:rFonts w:ascii="Arial" w:hAnsi="Arial" w:cs="Arial"/>
+          <w:sz w:val="20"/>
+          <w:szCs w:val="20"/>
+          <w:lang w:val="en-US"/>
+        </w:rPr>
+        <w:t>h</w:t>
+      </w:r>
+      <w:r>
+        <w:rPr>
+          <w:rFonts w:ascii="Arial" w:hAnsi="Arial" w:cs="Arial"/>
+          <w:sz w:val="20"/>
+          <w:szCs w:val="20"/>
+          <w:lang w:val="en-US"/>
+        </w:rPr>
+        <w:t xml:space="preserve">) </w:t>
+      </w:r>
+      <w:proofErr w:type="spellStart"/>
+      <w:r>
+        <w:rPr>
+          <w:rFonts w:ascii="Arial" w:hAnsi="Arial" w:cs="Arial"/>
+          <w:sz w:val="20"/>
+          <w:szCs w:val="20"/>
+          <w:lang w:val="en-US"/>
+        </w:rPr>
+        <w:t>Mauris</w:t>
+      </w:r>
+      <w:proofErr w:type="spellEnd"/>
+      <w:r>
+        <w:rPr>
+          <w:rFonts w:ascii="Arial" w:hAnsi="Arial" w:cs="Arial"/>
+          <w:sz w:val="20"/>
+          <w:szCs w:val="20"/>
+          <w:lang w:val="en-US"/>
+        </w:rPr>
+        <w:t xml:space="preserve"> a </w:t>
+      </w:r>
+      <w:proofErr w:type="spellStart"/>
+      <w:r>
+        <w:rPr>
+          <w:rFonts w:ascii="Arial" w:hAnsi="Arial" w:cs="Arial"/>
+          <w:sz w:val="20"/>
+          <w:szCs w:val="20"/>
+          <w:lang w:val="en-US"/>
+        </w:rPr>
+        <w:t>orci</w:t>
+      </w:r>
+      <w:proofErr w:type="spellEnd"/>
+      <w:r>
+        <w:rPr>
+          <w:rFonts w:ascii="Arial" w:hAnsi="Arial" w:cs="Arial"/>
+          <w:sz w:val="20"/>
+          <w:szCs w:val="20"/>
+          <w:lang w:val="en-US"/>
+        </w:rPr>
+        <w:t xml:space="preserve"> </w:t>
+      </w:r>
+      <w:proofErr w:type="spellStart"/>
+      <w:r>
+        <w:rPr>
+          <w:rFonts w:ascii="Arial" w:hAnsi="Arial" w:cs="Arial"/>
+          <w:sz w:val="20"/>
+          <w:szCs w:val="20"/>
+          <w:lang w:val="en-US"/>
+        </w:rPr>
+        <w:t>laoreet</w:t>
+      </w:r>
+      <w:proofErr w:type="spellEnd"/>
+      <w:r>
+        <w:rPr>
+          <w:rFonts w:ascii="Arial" w:hAnsi="Arial" w:cs="Arial"/>
+          <w:sz w:val="20"/>
+          <w:szCs w:val="20"/>
+          <w:lang w:val="en-US"/>
+        </w:rPr>
+        <w:t xml:space="preserve">, </w:t>
+      </w:r>
+      <w:proofErr w:type="spellStart"/>
+      <w:r>
+        <w:rPr>
+          <w:rFonts w:ascii="Arial" w:hAnsi="Arial" w:cs="Arial"/>
+          <w:sz w:val="20"/>
+          <w:szCs w:val="20"/>
+          <w:lang w:val="en-US"/>
+        </w:rPr>
+        <w:t>vulputate</w:t>
+      </w:r>
+      <w:proofErr w:type="spellEnd"/>
+      <w:r>
+        <w:rPr>
+          <w:rFonts w:ascii="Arial" w:hAnsi="Arial" w:cs="Arial"/>
+          <w:sz w:val="20"/>
+          <w:szCs w:val="20"/>
+          <w:lang w:val="en-US"/>
+        </w:rPr>
+        <w:t xml:space="preserve"> e</w:t>
+      </w:r>
+      <w:r>
+        <w:rPr>
+          <w:rFonts w:ascii="Arial" w:hAnsi="Arial" w:cs="Arial"/>
+          <w:sz w:val="20"/>
+          <w:szCs w:val="20"/>
+          <w:lang w:val="en-US"/>
+        </w:rPr>
+        <w:t xml:space="preserve">x et, </w:t>
+      </w:r>
+      <w:proofErr w:type="spellStart"/>
+      <w:r>
+        <w:rPr>
+          <w:rFonts w:ascii="Arial" w:hAnsi="Arial" w:cs="Arial"/>
+          <w:sz w:val="20"/>
+          <w:szCs w:val="20"/>
+          <w:lang w:val="en-US"/>
+        </w:rPr>
+        <w:t>auctor</w:t>
+      </w:r>
+      <w:proofErr w:type="spellEnd"/>
+      <w:r>
+        <w:rPr>
+          <w:rFonts w:ascii="Arial" w:hAnsi="Arial" w:cs="Arial"/>
+          <w:sz w:val="20"/>
+          <w:szCs w:val="20"/>
+          <w:lang w:val="en-US"/>
+        </w:rPr>
+        <w:t xml:space="preserve"> </w:t>
+      </w:r>
+      <w:proofErr w:type="spellStart"/>
+      <w:r>
+        <w:rPr>
+          <w:rFonts w:ascii="Arial" w:hAnsi="Arial" w:cs="Arial"/>
+          <w:sz w:val="20"/>
+          <w:szCs w:val="20"/>
+          <w:lang w:val="en-US"/>
+        </w:rPr>
+        <w:t>sapien</w:t>
+      </w:r>
+      <w:proofErr w:type="spellEnd"/>
+      <w:r>
+        <w:rPr>
+          <w:rFonts w:ascii="Arial" w:hAnsi="Arial" w:cs="Arial"/>
+          <w:sz w:val="20"/>
+          <w:szCs w:val="20"/>
+          <w:lang w:val="en-US"/>
+        </w:rPr>
+        <w:t xml:space="preserve">. </w:t>
+      </w:r>
+      <w:proofErr w:type="spellStart"/>
+      <w:r>
+        <w:rPr>
+          <w:rFonts w:ascii="Arial" w:hAnsi="Arial" w:cs="Arial"/>
+          <w:sz w:val="20"/>
+          <w:szCs w:val="20"/>
+          <w:lang w:val="en-US"/>
+        </w:rPr>
+        <w:t>Vestibulum</w:t>
+      </w:r>
+      <w:proofErr w:type="spellEnd"/>
+      <w:r>
+        <w:rPr>
+          <w:rFonts w:ascii="Arial" w:hAnsi="Arial" w:cs="Arial"/>
+          <w:sz w:val="20"/>
+          <w:szCs w:val="20"/>
+        </w:rPr>
+        <w:t>.</w:t>
       </w:r>
     </w:p>
     <w:p>
@@ -8628,6 +8630,24 @@
       <w:r>
         <w:rPr>
           <w:rFonts w:ascii="Arial" w:hAnsi="Arial" w:cs="Arial"/>
+          <w:sz w:val="20"/>
+          <w:szCs w:val="20"/>
+        </w:rPr>
+        <w:t xml:space="preserve"> </w:t>
+      </w:r>
+    </w:p>
+    <w:p>
+      <w:pPr>
+        <w:jc w:val="both"/>
+        <w:rPr>
+          <w:rFonts w:ascii="Arial" w:hAnsi="Arial" w:cs="Arial"/>
+          <w:sz w:val="20"/>
+          <w:szCs w:val="20"/>
+        </w:rPr>
+      </w:pPr>
+      <w:r>
+        <w:rPr>
+          <w:rFonts w:ascii="Arial" w:hAnsi="Arial" w:cs="Arial"/>
           <w:noProof/>
           <w:sz w:val="20"/>
           <w:szCs w:val="20"/>
@@ -8638,13 +8658,13 @@
               <wp:anchor distT="0" distB="0" distL="114300" distR="114300" simplePos="0" relativeHeight="251693056" behindDoc="0" locked="0" layoutInCell="1" allowOverlap="1" wp14:anchorId="187E50DD" wp14:editId="40F0FB16">
                 <wp:simplePos x="0" y="0"/>
                 <wp:positionH relativeFrom="column">
-                  <wp:posOffset>-777875</wp:posOffset>
+                  <wp:posOffset>-1079932</wp:posOffset>
                 </wp:positionH>
                 <wp:positionV relativeFrom="paragraph">
-                  <wp:posOffset>313055</wp:posOffset>
+                  <wp:posOffset>166319</wp:posOffset>
                 </wp:positionV>
-                <wp:extent cx="6947535" cy="0"/>
-                <wp:effectExtent l="0" t="19050" r="24765" b="19050"/>
+                <wp:extent cx="8595360" cy="0"/>
+                <wp:effectExtent l="0" t="19050" r="34290" b="19050"/>
                 <wp:wrapTopAndBottom/>
                 <wp:docPr id="14" name="Conector reto 14"/>
                 <wp:cNvGraphicFramePr/>
@@ -8655,7 +8675,7 @@
                       <wps:spPr>
                         <a:xfrm>
                           <a:off x="0" y="0"/>
-                          <a:ext cx="6947535" cy="0"/>
+                          <a:ext cx="8595360" cy="0"/>
                         </a:xfrm>
                         <a:prstGeom prst="line">
                           <a:avLst/>
@@ -8688,7 +8708,7 @@
           </mc:Choice>
           <mc:Fallback>
             <w:pict>
-              <v:line w14:anchorId="67B85E6E" id="Conector reto 14" o:spid="_x0000_s1026" style="position:absolute;z-index:251693056;visibility:visible;mso-wrap-style:square;mso-width-percent:0;mso-wrap-distance-left:9pt;mso-wrap-distance-top:0;mso-wrap-distance-right:9pt;mso-wrap-distance-bottom:0;mso-position-horizontal:absolute;mso-position-horizontal-relative:text;mso-position-vertical:absolute;mso-position-vertical-relative:text;mso-width-percent:0;mso-width-relative:margin" from="-61.25pt,24.65pt" to="485.8pt,24.65pt" o:gfxdata="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" strokecolor="black [3040]" strokeweight="2.5pt">
+              <v:line w14:anchorId="637A7E6C" id="Conector reto 14" o:spid="_x0000_s1026" style="position:absolute;z-index:251693056;visibility:visible;mso-wrap-style:square;mso-width-percent:0;mso-wrap-distance-left:9pt;mso-wrap-distance-top:0;mso-wrap-distance-right:9pt;mso-wrap-distance-bottom:0;mso-position-horizontal:absolute;mso-position-horizontal-relative:text;mso-position-vertical:absolute;mso-position-vertical-relative:text;mso-width-percent:0;mso-width-relative:margin" from="-85.05pt,13.1pt" to="591.75pt,13.1pt" o:gfxdata="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" strokecolor="black [3040]" strokeweight="2.5pt">
                 <w10:wrap type="topAndBottom"/>
               </v:line>
             </w:pict>
@@ -8698,59 +8718,28 @@
       <w:r>
         <w:rPr>
           <w:rFonts w:ascii="Arial" w:hAnsi="Arial" w:cs="Arial"/>
-          <w:sz w:val="20"/>
-          <w:szCs w:val="20"/>
-        </w:rPr>
-        <w:t xml:space="preserve"> </w:t>
-      </w:r>
-    </w:p>
-    <w:p>
-      <w:pPr>
-        <w:jc w:val="both"/>
-        <w:rPr>
-          <w:rFonts w:ascii="Arial" w:hAnsi="Arial" w:cs="Arial"/>
-          <w:sz w:val="20"/>
-          <w:szCs w:val="20"/>
-        </w:rPr>
-      </w:pPr>
-      <w:bookmarkStart w:id="1" w:name="_GoBack"/>
-      <w:bookmarkEnd w:id="1"/>
-    </w:p>
-    <w:p>
-      <w:pPr>
-        <w:jc w:val="both"/>
-        <w:rPr>
-          <w:rFonts w:ascii="Arial" w:hAnsi="Arial" w:cs="Arial"/>
-          <w:sz w:val="20"/>
-          <w:szCs w:val="20"/>
-        </w:rPr>
-      </w:pPr>
-      <w:r>
-        <w:rPr>
-          <w:rFonts w:ascii="Arial" w:hAnsi="Arial" w:cs="Arial"/>
           <w:noProof/>
           <w:sz w:val="20"/>
           <w:szCs w:val="20"/>
         </w:rPr>
-        <w:lastRenderedPageBreak/>
         <w:drawing>
           <wp:anchor distT="0" distB="0" distL="114300" distR="114300" simplePos="0" relativeHeight="251678720" behindDoc="1" locked="0" layoutInCell="1" allowOverlap="1">
             <wp:simplePos x="0" y="0"/>
             <wp:positionH relativeFrom="column">
-              <wp:posOffset>3856990</wp:posOffset>
+              <wp:posOffset>4201363</wp:posOffset>
             </wp:positionH>
             <wp:positionV relativeFrom="paragraph">
-              <wp:posOffset>174218</wp:posOffset>
+              <wp:posOffset>267970</wp:posOffset>
             </wp:positionV>
-            <wp:extent cx="1784350" cy="1784350"/>
+            <wp:extent cx="1389380" cy="1389380"/>
             <wp:effectExtent l="0" t="0" r="0" b="0"/>
             <wp:wrapTight wrapText="bothSides">
               <wp:wrapPolygon edited="0">
-                <wp:start x="3228" y="1153"/>
-                <wp:lineTo x="3228" y="20293"/>
-                <wp:lineTo x="18218" y="20293"/>
-                <wp:lineTo x="18218" y="1153"/>
-                <wp:lineTo x="3228" y="1153"/>
+                <wp:start x="2962" y="1185"/>
+                <wp:lineTo x="2962" y="20139"/>
+                <wp:lineTo x="18362" y="20139"/>
+                <wp:lineTo x="18362" y="1185"/>
+                <wp:lineTo x="2962" y="1185"/>
               </wp:wrapPolygon>
             </wp:wrapTight>
             <wp:docPr id="25" name="Gráfico 25" descr="Lista"/>
@@ -8782,7 +8771,7 @@
                   <pic:spPr>
                     <a:xfrm flipH="1">
                       <a:off x="0" y="0"/>
-                      <a:ext cx="1784350" cy="1784350"/>
+                      <a:ext cx="1389380" cy="1389380"/>
                     </a:xfrm>
                     <a:prstGeom prst="rect">
                       <a:avLst/>
@@ -10053,6 +10042,7 @@
           <w:sz w:val="20"/>
           <w:szCs w:val="20"/>
         </w:rPr>
+        <w:lastRenderedPageBreak/>
         <w:t xml:space="preserve">c) </w:t>
       </w:r>
       <w:proofErr w:type="spellStart"/>
@@ -10177,152 +10167,6 @@
       </w:pPr>
       <w:r>
         <w:rPr>
-          <w:rFonts w:ascii="Arial" w:hAnsi="Arial" w:cs="Arial"/>
-          <w:sz w:val="20"/>
-          <w:szCs w:val="20"/>
-        </w:rPr>
-        <w:t xml:space="preserve">d) </w:t>
-      </w:r>
-      <w:r>
-        <w:rPr>
-          <w:rFonts w:ascii="Arial" w:hAnsi="Arial" w:cs="Arial"/>
-          <w:sz w:val="20"/>
-          <w:szCs w:val="20"/>
-          <w:lang w:val="en-US"/>
-        </w:rPr>
-        <w:t xml:space="preserve">Maecenas non </w:t>
-      </w:r>
-      <w:proofErr w:type="spellStart"/>
-      <w:r>
-        <w:rPr>
-          <w:rFonts w:ascii="Arial" w:hAnsi="Arial" w:cs="Arial"/>
-          <w:sz w:val="20"/>
-          <w:szCs w:val="20"/>
-          <w:lang w:val="en-US"/>
-        </w:rPr>
-        <w:t>volutpat</w:t>
-      </w:r>
-      <w:proofErr w:type="spellEnd"/>
-      <w:r>
-        <w:rPr>
-          <w:rFonts w:ascii="Arial" w:hAnsi="Arial" w:cs="Arial"/>
-          <w:sz w:val="20"/>
-          <w:szCs w:val="20"/>
-          <w:lang w:val="en-US"/>
-        </w:rPr>
-        <w:t xml:space="preserve"> </w:t>
-      </w:r>
-      <w:proofErr w:type="spellStart"/>
-      <w:r>
-        <w:rPr>
-          <w:rFonts w:ascii="Arial" w:hAnsi="Arial" w:cs="Arial"/>
-          <w:sz w:val="20"/>
-          <w:szCs w:val="20"/>
-          <w:lang w:val="en-US"/>
-        </w:rPr>
-        <w:t>justo</w:t>
-      </w:r>
-      <w:proofErr w:type="spellEnd"/>
-      <w:r>
-        <w:rPr>
-          <w:rFonts w:ascii="Arial" w:hAnsi="Arial" w:cs="Arial"/>
-          <w:sz w:val="20"/>
-          <w:szCs w:val="20"/>
-          <w:lang w:val="en-US"/>
-        </w:rPr>
-        <w:t>.</w:t>
-      </w:r>
-      <w:r>
-        <w:rPr>
-          <w:rFonts w:ascii="Arial" w:hAnsi="Arial" w:cs="Arial"/>
-          <w:sz w:val="20"/>
-          <w:szCs w:val="20"/>
-          <w:lang w:val="en-US"/>
-        </w:rPr>
-        <w:t xml:space="preserve"> </w:t>
-      </w:r>
-      <w:proofErr w:type="spellStart"/>
-      <w:r>
-        <w:rPr>
-          <w:rFonts w:ascii="Arial" w:hAnsi="Arial" w:cs="Arial"/>
-          <w:sz w:val="20"/>
-          <w:szCs w:val="20"/>
-        </w:rPr>
-        <w:t>Nulla</w:t>
-      </w:r>
-      <w:proofErr w:type="spellEnd"/>
-      <w:r>
-        <w:rPr>
-          <w:rFonts w:ascii="Arial" w:hAnsi="Arial" w:cs="Arial"/>
-          <w:sz w:val="20"/>
-          <w:szCs w:val="20"/>
-        </w:rPr>
-        <w:t xml:space="preserve"> </w:t>
-      </w:r>
-      <w:proofErr w:type="spellStart"/>
-      <w:r>
-        <w:rPr>
-          <w:rFonts w:ascii="Arial" w:hAnsi="Arial" w:cs="Arial"/>
-          <w:sz w:val="20"/>
-          <w:szCs w:val="20"/>
-        </w:rPr>
-        <w:t>vel</w:t>
-      </w:r>
-      <w:proofErr w:type="spellEnd"/>
-      <w:r>
-        <w:rPr>
-          <w:rFonts w:ascii="Arial" w:hAnsi="Arial" w:cs="Arial"/>
-          <w:sz w:val="20"/>
-          <w:szCs w:val="20"/>
-        </w:rPr>
-        <w:t xml:space="preserve"> </w:t>
-      </w:r>
-      <w:proofErr w:type="spellStart"/>
-      <w:r>
-        <w:rPr>
-          <w:rFonts w:ascii="Arial" w:hAnsi="Arial" w:cs="Arial"/>
-          <w:sz w:val="20"/>
-          <w:szCs w:val="20"/>
-        </w:rPr>
-        <w:t>congue</w:t>
-      </w:r>
-      <w:proofErr w:type="spellEnd"/>
-      <w:r>
-        <w:rPr>
-          <w:rFonts w:ascii="Arial" w:hAnsi="Arial" w:cs="Arial"/>
-          <w:sz w:val="20"/>
-          <w:szCs w:val="20"/>
-        </w:rPr>
-        <w:t xml:space="preserve"> </w:t>
-      </w:r>
-      <w:proofErr w:type="spellStart"/>
-      <w:r>
-        <w:rPr>
-          <w:rFonts w:ascii="Arial" w:hAnsi="Arial" w:cs="Arial"/>
-          <w:sz w:val="20"/>
-          <w:szCs w:val="20"/>
-        </w:rPr>
-        <w:t>tellus</w:t>
-      </w:r>
-      <w:proofErr w:type="spellEnd"/>
-      <w:r>
-        <w:rPr>
-          <w:rFonts w:ascii="Arial" w:hAnsi="Arial" w:cs="Arial"/>
-          <w:sz w:val="20"/>
-          <w:szCs w:val="20"/>
-        </w:rPr>
-        <w:t>.</w:t>
-      </w:r>
-      <w:r>
-        <w:rPr>
-          <w:rFonts w:ascii="Arial" w:hAnsi="Arial" w:cs="Arial"/>
-          <w:sz w:val="20"/>
-          <w:szCs w:val="20"/>
-        </w:rPr>
-        <w:t xml:space="preserve"> </w:t>
-      </w:r>
-      <w:r>
-        <w:rPr>
           <w:rFonts w:ascii="Cooper Black" w:hAnsi="Cooper Black"/>
           <w:noProof/>
           <w:sz w:val="40"/>
@@ -10334,13 +10178,13 @@
               <wp:anchor distT="0" distB="0" distL="114300" distR="114300" simplePos="0" relativeHeight="251688960" behindDoc="0" locked="0" layoutInCell="1" allowOverlap="1" wp14:anchorId="2DD5D158" wp14:editId="7ECCF921">
                 <wp:simplePos x="0" y="0"/>
                 <wp:positionH relativeFrom="column">
-                  <wp:posOffset>-775970</wp:posOffset>
+                  <wp:posOffset>-1080095</wp:posOffset>
                 </wp:positionH>
                 <wp:positionV relativeFrom="paragraph">
-                  <wp:posOffset>486339</wp:posOffset>
+                  <wp:posOffset>487970</wp:posOffset>
                 </wp:positionV>
-                <wp:extent cx="6947535" cy="0"/>
-                <wp:effectExtent l="0" t="19050" r="24765" b="19050"/>
+                <wp:extent cx="7671030" cy="0"/>
+                <wp:effectExtent l="0" t="19050" r="25400" b="19050"/>
                 <wp:wrapTopAndBottom/>
                 <wp:docPr id="10" name="Conector reto 10"/>
                 <wp:cNvGraphicFramePr/>
@@ -10351,7 +10195,7 @@
                       <wps:spPr>
                         <a:xfrm>
                           <a:off x="0" y="0"/>
-                          <a:ext cx="6947535" cy="0"/>
+                          <a:ext cx="7671030" cy="0"/>
                         </a:xfrm>
                         <a:prstGeom prst="line">
                           <a:avLst/>
@@ -10384,12 +10228,158 @@
           </mc:Choice>
           <mc:Fallback>
             <w:pict>
-              <v:line w14:anchorId="21865558" id="Conector reto 10" o:spid="_x0000_s1026" style="position:absolute;z-index:251688960;visibility:visible;mso-wrap-style:square;mso-width-percent:0;mso-wrap-distance-left:9pt;mso-wrap-distance-top:0;mso-wrap-distance-right:9pt;mso-wrap-distance-bottom:0;mso-position-horizontal:absolute;mso-position-horizontal-relative:text;mso-position-vertical:absolute;mso-position-vertical-relative:text;mso-width-percent:0;mso-width-relative:margin" from="-61.1pt,38.3pt" to="485.95pt,38.3pt" o:gfxdata="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" strokecolor="black [3040]" strokeweight="2.5pt">
+              <v:line w14:anchorId="5A607B2C" id="Conector reto 10" o:spid="_x0000_s1026" style="position:absolute;z-index:251688960;visibility:visible;mso-wrap-style:square;mso-width-percent:0;mso-wrap-distance-left:9pt;mso-wrap-distance-top:0;mso-wrap-distance-right:9pt;mso-wrap-distance-bottom:0;mso-position-horizontal:absolute;mso-position-horizontal-relative:text;mso-position-vertical:absolute;mso-position-vertical-relative:text;mso-width-percent:0;mso-width-relative:margin" from="-85.05pt,38.4pt" to="518.95pt,38.4pt" o:gfxdata="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" strokecolor="black [3040]" strokeweight="2.5pt">
                 <w10:wrap type="topAndBottom"/>
               </v:line>
             </w:pict>
           </mc:Fallback>
         </mc:AlternateContent>
+      </w:r>
+      <w:r>
+        <w:rPr>
+          <w:rFonts w:ascii="Arial" w:hAnsi="Arial" w:cs="Arial"/>
+          <w:sz w:val="20"/>
+          <w:szCs w:val="20"/>
+        </w:rPr>
+        <w:t xml:space="preserve">d) </w:t>
+      </w:r>
+      <w:r>
+        <w:rPr>
+          <w:rFonts w:ascii="Arial" w:hAnsi="Arial" w:cs="Arial"/>
+          <w:sz w:val="20"/>
+          <w:szCs w:val="20"/>
+          <w:lang w:val="en-US"/>
+        </w:rPr>
+        <w:t xml:space="preserve">Maecenas non </w:t>
+      </w:r>
+      <w:proofErr w:type="spellStart"/>
+      <w:r>
+        <w:rPr>
+          <w:rFonts w:ascii="Arial" w:hAnsi="Arial" w:cs="Arial"/>
+          <w:sz w:val="20"/>
+          <w:szCs w:val="20"/>
+          <w:lang w:val="en-US"/>
+        </w:rPr>
+        <w:t>volutpat</w:t>
+      </w:r>
+      <w:proofErr w:type="spellEnd"/>
+      <w:r>
+        <w:rPr>
+          <w:rFonts w:ascii="Arial" w:hAnsi="Arial" w:cs="Arial"/>
+          <w:sz w:val="20"/>
+          <w:szCs w:val="20"/>
+          <w:lang w:val="en-US"/>
+        </w:rPr>
+        <w:t xml:space="preserve"> </w:t>
+      </w:r>
+      <w:proofErr w:type="spellStart"/>
+      <w:r>
+        <w:rPr>
+          <w:rFonts w:ascii="Arial" w:hAnsi="Arial" w:cs="Arial"/>
+          <w:sz w:val="20"/>
+          <w:szCs w:val="20"/>
+          <w:lang w:val="en-US"/>
+        </w:rPr>
+        <w:t>justo</w:t>
+      </w:r>
+      <w:proofErr w:type="spellEnd"/>
+      <w:r>
+        <w:rPr>
+          <w:rFonts w:ascii="Arial" w:hAnsi="Arial" w:cs="Arial"/>
+          <w:sz w:val="20"/>
+          <w:szCs w:val="20"/>
+          <w:lang w:val="en-US"/>
+        </w:rPr>
+        <w:t>.</w:t>
+      </w:r>
+      <w:r>
+        <w:rPr>
+          <w:rFonts w:ascii="Arial" w:hAnsi="Arial" w:cs="Arial"/>
+          <w:sz w:val="20"/>
+          <w:szCs w:val="20"/>
+          <w:lang w:val="en-US"/>
+        </w:rPr>
+        <w:t xml:space="preserve"> </w:t>
+      </w:r>
+      <w:proofErr w:type="spellStart"/>
+      <w:r>
+        <w:rPr>
+          <w:rFonts w:ascii="Arial" w:hAnsi="Arial" w:cs="Arial"/>
+          <w:sz w:val="20"/>
+          <w:szCs w:val="20"/>
+        </w:rPr>
+        <w:t>Nulla</w:t>
+      </w:r>
+      <w:proofErr w:type="spellEnd"/>
+      <w:r>
+        <w:rPr>
+          <w:rFonts w:ascii="Arial" w:hAnsi="Arial" w:cs="Arial"/>
+          <w:sz w:val="20"/>
+          <w:szCs w:val="20"/>
+        </w:rPr>
+        <w:t xml:space="preserve"> </w:t>
+      </w:r>
+      <w:proofErr w:type="spellStart"/>
+      <w:r>
+        <w:rPr>
+          <w:rFonts w:ascii="Arial" w:hAnsi="Arial" w:cs="Arial"/>
+          <w:sz w:val="20"/>
+          <w:szCs w:val="20"/>
+        </w:rPr>
+        <w:t>vel</w:t>
+      </w:r>
+      <w:proofErr w:type="spellEnd"/>
+      <w:r>
+        <w:rPr>
+          <w:rFonts w:ascii="Arial" w:hAnsi="Arial" w:cs="Arial"/>
+          <w:sz w:val="20"/>
+          <w:szCs w:val="20"/>
+        </w:rPr>
+        <w:t xml:space="preserve"> </w:t>
+      </w:r>
+      <w:proofErr w:type="spellStart"/>
+      <w:r>
+        <w:rPr>
+          <w:rFonts w:ascii="Arial" w:hAnsi="Arial" w:cs="Arial"/>
+          <w:sz w:val="20"/>
+          <w:szCs w:val="20"/>
+        </w:rPr>
+        <w:t>congue</w:t>
+      </w:r>
+      <w:proofErr w:type="spellEnd"/>
+      <w:r>
+        <w:rPr>
+          <w:rFonts w:ascii="Arial" w:hAnsi="Arial" w:cs="Arial"/>
+          <w:sz w:val="20"/>
+          <w:szCs w:val="20"/>
+        </w:rPr>
+        <w:t xml:space="preserve"> </w:t>
+      </w:r>
+      <w:proofErr w:type="spellStart"/>
+      <w:r>
+        <w:rPr>
+          <w:rFonts w:ascii="Arial" w:hAnsi="Arial" w:cs="Arial"/>
+          <w:sz w:val="20"/>
+          <w:szCs w:val="20"/>
+        </w:rPr>
+        <w:t>tellus</w:t>
+      </w:r>
+      <w:proofErr w:type="spellEnd"/>
+      <w:r>
+        <w:rPr>
+          <w:rFonts w:ascii="Arial" w:hAnsi="Arial" w:cs="Arial"/>
+          <w:sz w:val="20"/>
+          <w:szCs w:val="20"/>
+        </w:rPr>
+        <w:t>.</w:t>
+      </w:r>
+      <w:r>
+        <w:rPr>
+          <w:rFonts w:ascii="Arial" w:hAnsi="Arial" w:cs="Arial"/>
+          <w:sz w:val="20"/>
+          <w:szCs w:val="20"/>
+        </w:rPr>
+        <w:t xml:space="preserve"> </w:t>
       </w:r>
     </w:p>
     <w:p>
@@ -11042,6 +11032,24 @@
       <w:r>
         <w:rPr>
           <w:rFonts w:ascii="Arial" w:hAnsi="Arial" w:cs="Arial"/>
+          <w:sz w:val="20"/>
+          <w:szCs w:val="20"/>
+        </w:rPr>
+        <w:t xml:space="preserve"> </w:t>
+      </w:r>
+    </w:p>
+    <w:p>
+      <w:pPr>
+        <w:pStyle w:val="SemEspaamento"/>
+        <w:rPr>
+          <w:rFonts w:ascii="Arial" w:hAnsi="Arial" w:cs="Arial"/>
+          <w:sz w:val="20"/>
+          <w:szCs w:val="20"/>
+        </w:rPr>
+      </w:pPr>
+      <w:r>
+        <w:rPr>
+          <w:rFonts w:ascii="Arial" w:hAnsi="Arial" w:cs="Arial"/>
           <w:noProof/>
           <w:sz w:val="20"/>
           <w:szCs w:val="20"/>
@@ -11052,13 +11060,13 @@
               <wp:anchor distT="0" distB="0" distL="114300" distR="114300" simplePos="0" relativeHeight="251689984" behindDoc="0" locked="0" layoutInCell="1" allowOverlap="1" wp14:anchorId="187E50DD" wp14:editId="40F0FB16">
                 <wp:simplePos x="0" y="0"/>
                 <wp:positionH relativeFrom="column">
-                  <wp:posOffset>-777875</wp:posOffset>
+                  <wp:posOffset>-1079773</wp:posOffset>
                 </wp:positionH>
                 <wp:positionV relativeFrom="paragraph">
-                  <wp:posOffset>313055</wp:posOffset>
+                  <wp:posOffset>169944</wp:posOffset>
                 </wp:positionV>
-                <wp:extent cx="6947535" cy="0"/>
-                <wp:effectExtent l="0" t="19050" r="24765" b="19050"/>
+                <wp:extent cx="7604829" cy="0"/>
+                <wp:effectExtent l="0" t="19050" r="34290" b="19050"/>
                 <wp:wrapTopAndBottom/>
                 <wp:docPr id="11" name="Conector reto 11"/>
                 <wp:cNvGraphicFramePr/>
@@ -11069,7 +11077,7 @@
                       <wps:spPr>
                         <a:xfrm>
                           <a:off x="0" y="0"/>
-                          <a:ext cx="6947535" cy="0"/>
+                          <a:ext cx="7604829" cy="0"/>
                         </a:xfrm>
                         <a:prstGeom prst="line">
                           <a:avLst/>
@@ -11097,36 +11105,21 @@
                 <wp14:sizeRelH relativeFrom="margin">
                   <wp14:pctWidth>0</wp14:pctWidth>
                 </wp14:sizeRelH>
+                <wp14:sizeRelV relativeFrom="margin">
+                  <wp14:pctHeight>0</wp14:pctHeight>
+                </wp14:sizeRelV>
               </wp:anchor>
             </w:drawing>
           </mc:Choice>
           <mc:Fallback>
             <w:pict>
-              <v:line w14:anchorId="1DEF3AEE" id="Conector reto 11" o:spid="_x0000_s1026" style="position:absolute;z-index:251689984;visibility:visible;mso-wrap-style:square;mso-width-percent:0;mso-wrap-distance-left:9pt;mso-wrap-distance-top:0;mso-wrap-distance-right:9pt;mso-wrap-distance-bottom:0;mso-position-horizontal:absolute;mso-position-horizontal-relative:text;mso-position-vertical:absolute;mso-position-vertical-relative:text;mso-width-percent:0;mso-width-relative:margin" from="-61.25pt,24.65pt" to="485.8pt,24.65pt" o:gfxdata="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" strokecolor="black [3040]" strokeweight="2.5pt">
+              <v:line w14:anchorId="54F9F544" id="Conector reto 11" o:spid="_x0000_s1026" style="position:absolute;z-index:251689984;visibility:visible;mso-wrap-style:square;mso-width-percent:0;mso-height-percent:0;mso-wrap-distance-left:9pt;mso-wrap-distance-top:0;mso-wrap-distance-right:9pt;mso-wrap-distance-bottom:0;mso-position-horizontal:absolute;mso-position-horizontal-relative:text;mso-position-vertical:absolute;mso-position-vertical-relative:text;mso-width-percent:0;mso-height-percent:0;mso-width-relative:margin;mso-height-relative:margin" from="-85pt,13.4pt" to="513.8pt,13.4pt" o:gfxdata="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" strokecolor="black [3040]" strokeweight="2.5pt">
                 <w10:wrap type="topAndBottom"/>
               </v:line>
             </w:pict>
           </mc:Fallback>
         </mc:AlternateContent>
       </w:r>
-      <w:r>
-        <w:rPr>
-          <w:rFonts w:ascii="Arial" w:hAnsi="Arial" w:cs="Arial"/>
-          <w:sz w:val="20"/>
-          <w:szCs w:val="20"/>
-        </w:rPr>
-        <w:t xml:space="preserve"> </w:t>
-      </w:r>
-    </w:p>
-    <w:p>
-      <w:pPr>
-        <w:pStyle w:val="SemEspaamento"/>
-        <w:rPr>
-          <w:rFonts w:ascii="Arial" w:hAnsi="Arial" w:cs="Arial"/>
-          <w:sz w:val="20"/>
-          <w:szCs w:val="20"/>
-        </w:rPr>
-      </w:pPr>
     </w:p>
     <w:p>
       <w:pPr>
@@ -12795,7 +12788,7 @@
 </file>
 
 <file path=customXml/itemProps1.xml><?xml version="1.0" encoding="utf-8"?>
-<ds:datastoreItem xmlns:ds="http://schemas.openxmlformats.org/officeDocument/2006/customXml" ds:itemID="{8F5AF50C-7316-44F3-B295-ADC38688C63E}">
+<ds:datastoreItem xmlns:ds="http://schemas.openxmlformats.org/officeDocument/2006/customXml" ds:itemID="{33C453CF-45B6-459C-A49A-D1A9FB1A9A64}">
   <ds:schemaRefs>
     <ds:schemaRef ds:uri="http://schemas.openxmlformats.org/officeDocument/2006/bibliography"/>
   </ds:schemaRefs>

</xml_diff>